<commit_message>
Forth Experiment, third commit. Modify some mistakes, thank Yulin Chen for point out them
</commit_message>
<xml_diff>
--- a/200110503_孙铎_实验四报告.docx
+++ b/200110503_孙铎_实验四报告.docx
@@ -18,23 +18,7 @@
           <w:sz w:val="48"/>
           <w:szCs w:val="48"/>
         </w:rPr>
-        <w:t>实验</w:t>
-      </w:r>
-      <w:r>
-        <w:rPr>
-          <w:rFonts w:asciiTheme="minorEastAsia" w:eastAsiaTheme="minorEastAsia" w:hAnsiTheme="minorEastAsia" w:hint="eastAsia"/>
-          <w:sz w:val="48"/>
-          <w:szCs w:val="48"/>
-        </w:rPr>
-        <w:t>四</w:t>
-      </w:r>
-      <w:r>
-        <w:rPr>
-          <w:rFonts w:asciiTheme="minorEastAsia" w:eastAsiaTheme="minorEastAsia" w:hAnsiTheme="minorEastAsia" w:hint="eastAsia"/>
-          <w:sz w:val="48"/>
-          <w:szCs w:val="48"/>
-        </w:rPr>
-        <w:t>报告</w:t>
+        <w:t>实验四报告</w:t>
       </w:r>
     </w:p>
     <w:p>
@@ -176,7 +160,7 @@
       <w:pPr>
         <w:jc w:val="left"/>
         <w:rPr>
-          <w:rFonts w:ascii="宋体" w:hAnsi="宋体" w:hint="eastAsia"/>
+          <w:rFonts w:ascii="宋体" w:hAnsi="宋体"/>
           <w:bCs/>
           <w:iCs/>
           <w:sz w:val="22"/>
@@ -208,7 +192,7 @@
       <w:pPr>
         <w:jc w:val="left"/>
         <w:rPr>
-          <w:rFonts w:asciiTheme="minorEastAsia" w:eastAsiaTheme="minorEastAsia" w:hAnsiTheme="minorEastAsia" w:hint="eastAsia"/>
+          <w:rFonts w:asciiTheme="minorEastAsia" w:eastAsiaTheme="minorEastAsia" w:hAnsiTheme="minorEastAsia"/>
           <w:bCs/>
           <w:i/>
           <w:color w:val="4472C4" w:themeColor="accent1"/>
@@ -255,16 +239,16 @@
           <w:noProof/>
         </w:rPr>
         <w:drawing>
-          <wp:anchor distT="0" distB="0" distL="114300" distR="114300" simplePos="0" relativeHeight="251658240" behindDoc="0" locked="0" layoutInCell="1" allowOverlap="1" wp14:anchorId="5AA95663" wp14:editId="222B04B4">
+          <wp:anchor distT="0" distB="0" distL="114300" distR="114300" simplePos="0" relativeHeight="251658240" behindDoc="0" locked="0" layoutInCell="1" allowOverlap="1" wp14:anchorId="56C7AEBA" wp14:editId="66932496">
             <wp:simplePos x="0" y="0"/>
             <wp:positionH relativeFrom="margin">
-              <wp:align>left</wp:align>
+              <wp:align>center</wp:align>
             </wp:positionH>
             <wp:positionV relativeFrom="paragraph">
-              <wp:posOffset>12065</wp:posOffset>
+              <wp:posOffset>129149</wp:posOffset>
             </wp:positionV>
-            <wp:extent cx="4813926" cy="3444240"/>
-            <wp:effectExtent l="0" t="0" r="6350" b="3810"/>
+            <wp:extent cx="4585105" cy="3270738"/>
+            <wp:effectExtent l="0" t="0" r="6350" b="6350"/>
             <wp:wrapNone/>
             <wp:docPr id="1" name="图片 1"/>
             <wp:cNvGraphicFramePr>
@@ -278,7 +262,7 @@
                     <pic:cNvPicPr/>
                   </pic:nvPicPr>
                   <pic:blipFill>
-                    <a:blip r:embed="rId6">
+                    <a:blip r:embed="rId8">
                       <a:extLst>
                         <a:ext uri="{28A0092B-C50C-407E-A947-70E740481C1C}">
                           <a14:useLocalDpi xmlns:a14="http://schemas.microsoft.com/office/drawing/2010/main" val="0"/>
@@ -292,7 +276,7 @@
                   <pic:spPr>
                     <a:xfrm>
                       <a:off x="0" y="0"/>
-                      <a:ext cx="4835313" cy="3459542"/>
+                      <a:ext cx="4585105" cy="3270738"/>
                     </a:xfrm>
                     <a:prstGeom prst="rect">
                       <a:avLst/>
@@ -510,33 +494,33 @@
       <w:pPr>
         <w:jc w:val="left"/>
         <w:rPr>
-          <w:rFonts w:asciiTheme="minorEastAsia" w:eastAsiaTheme="minorEastAsia" w:hAnsiTheme="minorEastAsia" w:hint="eastAsia"/>
-          <w:bCs/>
-          <w:i/>
-          <w:color w:val="4472C4" w:themeColor="accent1"/>
-          <w:sz w:val="22"/>
-          <w:szCs w:val="24"/>
-        </w:rPr>
-      </w:pPr>
-    </w:p>
-    <w:p>
-      <w:pPr>
-        <w:jc w:val="left"/>
-        <w:rPr>
-          <w:rFonts w:asciiTheme="minorEastAsia" w:eastAsiaTheme="minorEastAsia" w:hAnsiTheme="minorEastAsia" w:hint="eastAsia"/>
-          <w:bCs/>
-          <w:i/>
-          <w:color w:val="4472C4" w:themeColor="accent1"/>
-          <w:sz w:val="22"/>
-          <w:szCs w:val="24"/>
-        </w:rPr>
-      </w:pPr>
-    </w:p>
-    <w:p>
-      <w:pPr>
-        <w:jc w:val="left"/>
-        <w:rPr>
-          <w:rFonts w:ascii="宋体" w:hAnsi="宋体" w:hint="eastAsia"/>
+          <w:rFonts w:asciiTheme="minorEastAsia" w:eastAsiaTheme="minorEastAsia" w:hAnsiTheme="minorEastAsia"/>
+          <w:bCs/>
+          <w:i/>
+          <w:color w:val="4472C4" w:themeColor="accent1"/>
+          <w:sz w:val="22"/>
+          <w:szCs w:val="24"/>
+        </w:rPr>
+      </w:pPr>
+    </w:p>
+    <w:p>
+      <w:pPr>
+        <w:jc w:val="left"/>
+        <w:rPr>
+          <w:rFonts w:asciiTheme="minorEastAsia" w:eastAsiaTheme="minorEastAsia" w:hAnsiTheme="minorEastAsia"/>
+          <w:bCs/>
+          <w:i/>
+          <w:color w:val="4472C4" w:themeColor="accent1"/>
+          <w:sz w:val="22"/>
+          <w:szCs w:val="24"/>
+        </w:rPr>
+      </w:pPr>
+    </w:p>
+    <w:p>
+      <w:pPr>
+        <w:jc w:val="left"/>
+        <w:rPr>
+          <w:rFonts w:ascii="宋体" w:hAnsi="宋体"/>
           <w:bCs/>
           <w:iCs/>
           <w:sz w:val="22"/>
@@ -637,7 +621,7 @@
     <w:p>
       <w:pPr>
         <w:rPr>
-          <w:rFonts w:ascii="宋体" w:hAnsi="宋体" w:hint="eastAsia"/>
+          <w:rFonts w:ascii="宋体" w:hAnsi="宋体"/>
           <w:bCs/>
           <w:iCs/>
           <w:sz w:val="22"/>
@@ -819,7 +803,7 @@
       <w:pPr>
         <w:jc w:val="left"/>
         <w:rPr>
-          <w:rFonts w:asciiTheme="minorEastAsia" w:eastAsiaTheme="minorEastAsia" w:hAnsiTheme="minorEastAsia" w:hint="eastAsia"/>
+          <w:rFonts w:asciiTheme="minorEastAsia" w:eastAsiaTheme="minorEastAsia" w:hAnsiTheme="minorEastAsia"/>
           <w:bCs/>
           <w:i/>
           <w:color w:val="4472C4" w:themeColor="accent1"/>
@@ -938,7 +922,7 @@
       <w:pPr>
         <w:jc w:val="left"/>
         <w:rPr>
-          <w:rFonts w:ascii="宋体" w:hAnsi="宋体" w:hint="eastAsia"/>
+          <w:rFonts w:ascii="宋体" w:hAnsi="宋体"/>
           <w:bCs/>
           <w:iCs/>
           <w:sz w:val="22"/>
@@ -980,7 +964,7 @@
       <w:pPr>
         <w:jc w:val="left"/>
         <w:rPr>
-          <w:rFonts w:asciiTheme="minorEastAsia" w:eastAsiaTheme="minorEastAsia" w:hAnsiTheme="minorEastAsia" w:hint="eastAsia"/>
+          <w:rFonts w:asciiTheme="minorEastAsia" w:eastAsiaTheme="minorEastAsia" w:hAnsiTheme="minorEastAsia"/>
           <w:bCs/>
           <w:i/>
           <w:color w:val="4472C4" w:themeColor="accent1"/>
@@ -1042,7 +1026,7 @@
                     <pic:cNvPicPr/>
                   </pic:nvPicPr>
                   <pic:blipFill>
-                    <a:blip r:embed="rId7"/>
+                    <a:blip r:embed="rId9"/>
                     <a:stretch>
                       <a:fillRect/>
                     </a:stretch>
@@ -1067,7 +1051,7 @@
       <w:pPr>
         <w:jc w:val="left"/>
         <w:rPr>
-          <w:rFonts w:ascii="宋体" w:hAnsi="宋体" w:hint="eastAsia"/>
+          <w:rFonts w:ascii="宋体" w:hAnsi="宋体"/>
           <w:bCs/>
           <w:iCs/>
           <w:sz w:val="22"/>
@@ -1213,7 +1197,7 @@
       <w:pPr>
         <w:jc w:val="left"/>
         <w:rPr>
-          <w:rFonts w:ascii="宋体" w:hAnsi="宋体" w:hint="eastAsia"/>
+          <w:rFonts w:ascii="宋体" w:hAnsi="宋体"/>
           <w:bCs/>
           <w:iCs/>
           <w:sz w:val="22"/>
@@ -1435,6 +1419,44 @@
     </w:sectPr>
   </w:body>
 </w:document>
+</file>
+
+<file path=word/endnotes.xml><?xml version="1.0" encoding="utf-8"?>
+<w:endnotes xmlns:wpc="http://schemas.microsoft.com/office/word/2010/wordprocessingCanvas" xmlns:cx="http://schemas.microsoft.com/office/drawing/2014/chartex" xmlns:cx1="http://schemas.microsoft.com/office/drawing/2015/9/8/chartex" xmlns:cx2="http://schemas.microsoft.com/office/drawing/2015/10/21/chartex" xmlns:cx3="http://schemas.microsoft.com/office/drawing/2016/5/9/chartex" xmlns:cx4="http://schemas.microsoft.com/office/drawing/2016/5/10/chartex" xmlns:cx5="http://schemas.microsoft.com/office/drawing/2016/5/11/chartex" xmlns:cx6="http://schemas.microsoft.com/office/drawing/2016/5/12/chartex" xmlns:cx7="http://schemas.microsoft.com/office/drawing/2016/5/13/chartex" xmlns:cx8="http://schemas.microsoft.com/office/drawing/2016/5/14/chartex" xmlns:mc="http://schemas.openxmlformats.org/markup-compatibility/2006" xmlns:aink="http://schemas.microsoft.com/office/drawing/2016/ink" xmlns:am3d="http://schemas.microsoft.com/office/drawing/2017/model3d" xmlns:o="urn:schemas-microsoft-com:office:office" xmlns:r="http://schemas.openxmlformats.org/officeDocument/2006/relationships" xmlns:m="http://schemas.openxmlformats.org/officeDocument/2006/math" xmlns:v="urn:schemas-microsoft-com:vml" xmlns:wp14="http://schemas.microsoft.com/office/word/2010/wordprocessingDrawing" xmlns:wp="http://schemas.openxmlformats.org/drawingml/2006/wordprocessingDrawing" xmlns:w10="urn:schemas-microsoft-com:office:word" xmlns:w="http://schemas.openxmlformats.org/wordprocessingml/2006/main" xmlns:w14="http://schemas.microsoft.com/office/word/2010/wordml" xmlns:w15="http://schemas.microsoft.com/office/word/2012/wordml" xmlns:w16cex="http://schemas.microsoft.com/office/word/2018/wordml/cex" xmlns:w16cid="http://schemas.microsoft.com/office/word/2016/wordml/cid" xmlns:w16="http://schemas.microsoft.com/office/word/2018/wordml" xmlns:w16sdtdh="http://schemas.microsoft.com/office/word/2020/wordml/sdtdatahash" xmlns:w16se="http://schemas.microsoft.com/office/word/2015/wordml/symex" xmlns:wpg="http://schemas.microsoft.com/office/word/2010/wordprocessingGroup" xmlns:wpi="http://schemas.microsoft.com/office/word/2010/wordprocessingInk" xmlns:wne="http://schemas.microsoft.com/office/word/2006/wordml" xmlns:wps="http://schemas.microsoft.com/office/word/2010/wordprocessingShape" mc:Ignorable="w14 w15 w16se w16cid w16 w16cex w16sdtdh wp14">
+  <w:endnote w:type="separator" w:id="-1">
+    <w:p>
+      <w:r>
+        <w:separator/>
+      </w:r>
+    </w:p>
+  </w:endnote>
+  <w:endnote w:type="continuationSeparator" w:id="0">
+    <w:p>
+      <w:r>
+        <w:continuationSeparator/>
+      </w:r>
+    </w:p>
+  </w:endnote>
+</w:endnotes>
+</file>
+
+<file path=word/footnotes.xml><?xml version="1.0" encoding="utf-8"?>
+<w:footnotes xmlns:wpc="http://schemas.microsoft.com/office/word/2010/wordprocessingCanvas" xmlns:cx="http://schemas.microsoft.com/office/drawing/2014/chartex" xmlns:cx1="http://schemas.microsoft.com/office/drawing/2015/9/8/chartex" xmlns:cx2="http://schemas.microsoft.com/office/drawing/2015/10/21/chartex" xmlns:cx3="http://schemas.microsoft.com/office/drawing/2016/5/9/chartex" xmlns:cx4="http://schemas.microsoft.com/office/drawing/2016/5/10/chartex" xmlns:cx5="http://schemas.microsoft.com/office/drawing/2016/5/11/chartex" xmlns:cx6="http://schemas.microsoft.com/office/drawing/2016/5/12/chartex" xmlns:cx7="http://schemas.microsoft.com/office/drawing/2016/5/13/chartex" xmlns:cx8="http://schemas.microsoft.com/office/drawing/2016/5/14/chartex" xmlns:mc="http://schemas.openxmlformats.org/markup-compatibility/2006" xmlns:aink="http://schemas.microsoft.com/office/drawing/2016/ink" xmlns:am3d="http://schemas.microsoft.com/office/drawing/2017/model3d" xmlns:o="urn:schemas-microsoft-com:office:office" xmlns:r="http://schemas.openxmlformats.org/officeDocument/2006/relationships" xmlns:m="http://schemas.openxmlformats.org/officeDocument/2006/math" xmlns:v="urn:schemas-microsoft-com:vml" xmlns:wp14="http://schemas.microsoft.com/office/word/2010/wordprocessingDrawing" xmlns:wp="http://schemas.openxmlformats.org/drawingml/2006/wordprocessingDrawing" xmlns:w10="urn:schemas-microsoft-com:office:word" xmlns:w="http://schemas.openxmlformats.org/wordprocessingml/2006/main" xmlns:w14="http://schemas.microsoft.com/office/word/2010/wordml" xmlns:w15="http://schemas.microsoft.com/office/word/2012/wordml" xmlns:w16cex="http://schemas.microsoft.com/office/word/2018/wordml/cex" xmlns:w16cid="http://schemas.microsoft.com/office/word/2016/wordml/cid" xmlns:w16="http://schemas.microsoft.com/office/word/2018/wordml" xmlns:w16sdtdh="http://schemas.microsoft.com/office/word/2020/wordml/sdtdatahash" xmlns:w16se="http://schemas.microsoft.com/office/word/2015/wordml/symex" xmlns:wpg="http://schemas.microsoft.com/office/word/2010/wordprocessingGroup" xmlns:wpi="http://schemas.microsoft.com/office/word/2010/wordprocessingInk" xmlns:wne="http://schemas.microsoft.com/office/word/2006/wordml" xmlns:wps="http://schemas.microsoft.com/office/word/2010/wordprocessingShape" mc:Ignorable="w14 w15 w16se w16cid w16 w16cex w16sdtdh wp14">
+  <w:footnote w:type="separator" w:id="-1">
+    <w:p>
+      <w:r>
+        <w:separator/>
+      </w:r>
+    </w:p>
+  </w:footnote>
+  <w:footnote w:type="continuationSeparator" w:id="0">
+    <w:p>
+      <w:r>
+        <w:continuationSeparator/>
+      </w:r>
+    </w:p>
+  </w:footnote>
+</w:footnotes>
 </file>
 
 <file path=word/numbering.xml><?xml version="1.0" encoding="utf-8"?>

</xml_diff>